<commit_message>
tämä meni ekaan palautukseen
</commit_message>
<xml_diff>
--- a/tutkimusseminaari_rs.docx
+++ b/tutkimusseminaari_rs.docx
@@ -59,42 +59,12 @@
           <w:lang w:val="fi-FI"/>
         </w:rPr>
       </w:pPr>
-      <w:proofErr w:type="spellStart"/>
       <w:r>
         <w:rPr>
           <w:lang w:val="fi-FI"/>
         </w:rPr>
-        <w:t>Block</w:t>
-      </w:r>
-      <w:proofErr w:type="spellEnd"/>
-      <w:r>
-        <w:rPr>
-          <w:lang w:val="fi-FI"/>
-        </w:rPr>
-        <w:t xml:space="preserve"> </w:t>
-      </w:r>
-      <w:proofErr w:type="spellStart"/>
-      <w:r>
-        <w:rPr>
-          <w:lang w:val="fi-FI"/>
-        </w:rPr>
-        <w:t>cipher</w:t>
-      </w:r>
-      <w:proofErr w:type="spellEnd"/>
-      <w:r>
-        <w:rPr>
-          <w:lang w:val="fi-FI"/>
-        </w:rPr>
-        <w:t xml:space="preserve"> </w:t>
-      </w:r>
-      <w:proofErr w:type="spellStart"/>
-      <w:r>
-        <w:rPr>
-          <w:lang w:val="fi-FI"/>
-        </w:rPr>
-        <w:t>modes</w:t>
-      </w:r>
-      <w:proofErr w:type="spellEnd"/>
+        <w:t>Block cipher modes</w:t>
+      </w:r>
     </w:p>
     <w:p>
       <w:pPr>
@@ -315,11 +285,9 @@
             <w:pPr>
               <w:pStyle w:val="LABnon-numberedsubtitlebolded"/>
             </w:pPr>
-            <w:proofErr w:type="spellStart"/>
             <w:r>
               <w:t>Tiivistelmä</w:t>
             </w:r>
-            <w:proofErr w:type="spellEnd"/>
           </w:p>
         </w:tc>
       </w:tr>
@@ -343,50 +311,26 @@
                 <w:lang w:val="en-GB"/>
               </w:rPr>
             </w:pPr>
-            <w:proofErr w:type="spellStart"/>
             <w:r>
               <w:rPr>
                 <w:lang w:val="en-GB"/>
               </w:rPr>
-              <w:t>Tekijä</w:t>
-            </w:r>
-            <w:proofErr w:type="spellEnd"/>
-            <w:r>
+              <w:t xml:space="preserve">Tekijä(t) </w:t>
+            </w:r>
+          </w:p>
+          <w:p>
+            <w:pPr>
+              <w:pStyle w:val="LABabstracttext"/>
               <w:rPr>
                 <w:lang w:val="en-GB"/>
               </w:rPr>
-              <w:t xml:space="preserve">(t) </w:t>
-            </w:r>
-          </w:p>
-          <w:p>
-            <w:pPr>
-              <w:pStyle w:val="LABabstracttext"/>
+            </w:pPr>
+            <w:r>
               <w:rPr>
                 <w:lang w:val="en-GB"/>
               </w:rPr>
-            </w:pPr>
-            <w:proofErr w:type="spellStart"/>
-            <w:r>
-              <w:rPr>
-                <w:lang w:val="en-GB"/>
-              </w:rPr>
-              <w:t>Sukunimi</w:t>
-            </w:r>
-            <w:proofErr w:type="spellEnd"/>
-            <w:r>
-              <w:rPr>
-                <w:lang w:val="en-GB"/>
-              </w:rPr>
-              <w:t xml:space="preserve">, </w:t>
-            </w:r>
-            <w:proofErr w:type="spellStart"/>
-            <w:r>
-              <w:rPr>
-                <w:lang w:val="en-GB"/>
-              </w:rPr>
-              <w:t>Etunimi</w:t>
-            </w:r>
-            <w:proofErr w:type="spellEnd"/>
+              <w:t>Sukunimi, Etunimi</w:t>
+            </w:r>
           </w:p>
         </w:tc>
         <w:tc>
@@ -403,55 +347,25 @@
                 <w:lang w:val="en-GB"/>
               </w:rPr>
             </w:pPr>
-            <w:proofErr w:type="spellStart"/>
             <w:r>
               <w:rPr>
                 <w:lang w:val="en-GB"/>
               </w:rPr>
-              <w:t>Julkaisun</w:t>
-            </w:r>
-            <w:proofErr w:type="spellEnd"/>
-            <w:r>
+              <w:t xml:space="preserve">Julkaisun laji </w:t>
+            </w:r>
+          </w:p>
+          <w:p>
+            <w:pPr>
+              <w:pStyle w:val="LABabstracttext"/>
               <w:rPr>
                 <w:lang w:val="en-GB"/>
               </w:rPr>
-              <w:t xml:space="preserve"> </w:t>
-            </w:r>
-            <w:proofErr w:type="spellStart"/>
+            </w:pPr>
             <w:r>
               <w:rPr>
                 <w:lang w:val="en-GB"/>
               </w:rPr>
-              <w:t>laji</w:t>
-            </w:r>
-            <w:proofErr w:type="spellEnd"/>
-            <w:r>
-              <w:rPr>
-                <w:lang w:val="en-GB"/>
-              </w:rPr>
-              <w:t xml:space="preserve"> </w:t>
-            </w:r>
-          </w:p>
-          <w:p>
-            <w:pPr>
-              <w:pStyle w:val="LABabstracttext"/>
-              <w:rPr>
-                <w:lang w:val="en-GB"/>
-              </w:rPr>
-            </w:pPr>
-            <w:proofErr w:type="spellStart"/>
-            <w:r>
-              <w:rPr>
-                <w:lang w:val="en-GB"/>
-              </w:rPr>
-              <w:t>Opinnäytetyö</w:t>
-            </w:r>
-            <w:proofErr w:type="spellEnd"/>
-            <w:r>
-              <w:rPr>
-                <w:lang w:val="en-GB"/>
-              </w:rPr>
-              <w:t>, AMK</w:t>
+              <w:t>Opinnäytetyö, AMK</w:t>
             </w:r>
           </w:p>
         </w:tc>
@@ -469,14 +383,12 @@
                 <w:lang w:val="en-GB"/>
               </w:rPr>
             </w:pPr>
-            <w:proofErr w:type="spellStart"/>
             <w:r>
               <w:rPr>
                 <w:lang w:val="en-GB"/>
               </w:rPr>
               <w:t>Valmistumisaika</w:t>
             </w:r>
-            <w:proofErr w:type="spellEnd"/>
           </w:p>
           <w:p>
             <w:pPr>
@@ -525,19 +437,11 @@
                 <w:lang w:val="en-GB"/>
               </w:rPr>
             </w:pPr>
-            <w:proofErr w:type="spellStart"/>
             <w:r>
               <w:rPr>
                 <w:lang w:val="en-GB"/>
               </w:rPr>
-              <w:t>Sivumäärä</w:t>
-            </w:r>
-            <w:proofErr w:type="spellEnd"/>
-            <w:r>
-              <w:rPr>
-                <w:lang w:val="en-GB"/>
-              </w:rPr>
-              <w:t xml:space="preserve"> </w:t>
+              <w:t xml:space="preserve">Sivumäärä </w:t>
             </w:r>
           </w:p>
           <w:p>
@@ -643,14 +547,12 @@
                 <w:lang w:val="en-GB"/>
               </w:rPr>
             </w:pPr>
-            <w:proofErr w:type="spellStart"/>
             <w:r>
               <w:rPr>
                 <w:lang w:val="en-GB"/>
               </w:rPr>
               <w:t>Tutkinto</w:t>
             </w:r>
-            <w:proofErr w:type="spellEnd"/>
           </w:p>
           <w:p>
             <w:pPr>
@@ -659,33 +561,17 @@
                 <w:lang w:val="en-GB"/>
               </w:rPr>
             </w:pPr>
-            <w:proofErr w:type="spellStart"/>
             <w:r>
               <w:rPr>
                 <w:lang w:val="en-GB"/>
               </w:rPr>
-              <w:t>esim</w:t>
-            </w:r>
-            <w:proofErr w:type="spellEnd"/>
+              <w:t xml:space="preserve">esim. </w:t>
+            </w:r>
             <w:r>
               <w:rPr>
                 <w:lang w:val="en-GB"/>
               </w:rPr>
-              <w:t xml:space="preserve">. </w:t>
-            </w:r>
-            <w:proofErr w:type="spellStart"/>
-            <w:r>
-              <w:rPr>
-                <w:lang w:val="en-GB"/>
-              </w:rPr>
-              <w:t>Insinööri</w:t>
-            </w:r>
-            <w:proofErr w:type="spellEnd"/>
-            <w:r>
-              <w:rPr>
-                <w:lang w:val="en-GB"/>
-              </w:rPr>
-              <w:t xml:space="preserve"> (AMK)</w:t>
+              <w:t>Insinööri (AMK)</w:t>
             </w:r>
           </w:p>
         </w:tc>
@@ -741,13 +627,8 @@
               <w:pStyle w:val="LABabstracttext"/>
             </w:pPr>
             <w:r>
-              <w:t>Tänne kirjoitetaan tiivistelmä, jossa kerrotaan</w:t>
-            </w:r>
-            <w:proofErr w:type="gramStart"/>
-            <w:r>
-              <w:t xml:space="preserve"> ….</w:t>
-            </w:r>
-            <w:proofErr w:type="gramEnd"/>
+              <w:t>Tänne kirjoitetaan tiivistelmä, jossa kerrotaan ….</w:t>
+            </w:r>
           </w:p>
         </w:tc>
       </w:tr>
@@ -768,14 +649,12 @@
                 <w:lang w:val="en-GB"/>
               </w:rPr>
             </w:pPr>
-            <w:proofErr w:type="spellStart"/>
             <w:r>
               <w:rPr>
                 <w:lang w:val="en-GB"/>
               </w:rPr>
               <w:t>Asiasanat</w:t>
             </w:r>
-            <w:proofErr w:type="spellEnd"/>
           </w:p>
           <w:p>
             <w:pPr>
@@ -784,48 +663,24 @@
                 <w:lang w:val="en-GB"/>
               </w:rPr>
             </w:pPr>
-            <w:proofErr w:type="spellStart"/>
             <w:r>
               <w:rPr>
                 <w:lang w:val="en-GB"/>
               </w:rPr>
-              <w:t>asiasana</w:t>
-            </w:r>
-            <w:proofErr w:type="spellEnd"/>
+              <w:t>asiasana, asiasana</w:t>
+            </w:r>
             <w:r>
               <w:rPr>
                 <w:lang w:val="en-GB"/>
               </w:rPr>
-              <w:t xml:space="preserve">, </w:t>
-            </w:r>
-            <w:proofErr w:type="spellStart"/>
+              <w:t>, a</w:t>
+            </w:r>
             <w:r>
               <w:rPr>
                 <w:lang w:val="en-GB"/>
               </w:rPr>
-              <w:t>asiasana</w:t>
-            </w:r>
-            <w:proofErr w:type="spellEnd"/>
-            <w:r>
-              <w:rPr>
-                <w:lang w:val="en-GB"/>
-              </w:rPr>
-              <w:t xml:space="preserve">, </w:t>
-            </w:r>
-            <w:proofErr w:type="spellStart"/>
-            <w:r>
-              <w:rPr>
-                <w:lang w:val="en-GB"/>
-              </w:rPr>
-              <w:t>a</w:t>
-            </w:r>
-            <w:r>
-              <w:rPr>
-                <w:lang w:val="en-GB"/>
-              </w:rPr>
               <w:t>siasana</w:t>
             </w:r>
-            <w:proofErr w:type="spellEnd"/>
           </w:p>
           <w:p>
             <w:pPr>
@@ -1262,7 +1117,6 @@
                 <w:lang w:val="en-GB"/>
               </w:rPr>
             </w:pPr>
-            <w:proofErr w:type="gramStart"/>
             <w:r>
               <w:rPr>
                 <w:lang w:val="en-GB"/>
@@ -1281,7 +1135,6 @@
               </w:rPr>
               <w:t>.</w:t>
             </w:r>
-            <w:proofErr w:type="gramEnd"/>
             <w:r>
               <w:rPr>
                 <w:lang w:val="en-GB"/>
@@ -1338,40 +1191,22 @@
                 <w:rStyle w:val="tlid-translation"/>
                 <w:lang w:val="en-GB"/>
               </w:rPr>
-              <w:t xml:space="preserve">Name, </w:t>
-            </w:r>
-            <w:proofErr w:type="gramStart"/>
-            <w:r>
-              <w:rPr>
-                <w:rStyle w:val="tlid-translation"/>
+              <w:t>Name, title and organization of the client</w:t>
+            </w:r>
+          </w:p>
+          <w:p>
+            <w:pPr>
+              <w:pStyle w:val="LABabstracttext"/>
+              <w:rPr>
                 <w:lang w:val="en-GB"/>
               </w:rPr>
-              <w:t>title</w:t>
-            </w:r>
-            <w:proofErr w:type="gramEnd"/>
-            <w:r>
-              <w:rPr>
-                <w:rStyle w:val="tlid-translation"/>
+            </w:pPr>
+            <w:r>
+              <w:rPr>
                 <w:lang w:val="en-GB"/>
               </w:rPr>
-              <w:t xml:space="preserve"> and organization of the client</w:t>
-            </w:r>
-          </w:p>
-          <w:p>
-            <w:pPr>
-              <w:pStyle w:val="LABabstracttext"/>
-              <w:rPr>
-                <w:lang w:val="en-GB"/>
-              </w:rPr>
-            </w:pPr>
-            <w:proofErr w:type="gramStart"/>
-            <w:r>
-              <w:rPr>
-                <w:lang w:val="en-GB"/>
-              </w:rPr>
               <w:t>e.g.</w:t>
             </w:r>
-            <w:proofErr w:type="gramEnd"/>
             <w:r>
               <w:rPr>
                 <w:lang w:val="en-GB"/>
@@ -2841,21 +2676,8 @@
         </w:rPr>
         <w:t xml:space="preserve"> </w:t>
       </w:r>
-      <w:proofErr w:type="spellStart"/>
-      <w:r>
-        <w:t>Liitteen</w:t>
-      </w:r>
-      <w:proofErr w:type="spellEnd"/>
-      <w:r>
-        <w:t xml:space="preserve"> </w:t>
-      </w:r>
-      <w:proofErr w:type="spellStart"/>
-      <w:r>
-        <w:t>otsikko</w:t>
-      </w:r>
-      <w:proofErr w:type="spellEnd"/>
-      <w:r>
-        <w:t xml:space="preserve"> </w:t>
+      <w:r>
+        <w:t xml:space="preserve">Liitteen otsikko </w:t>
       </w:r>
     </w:p>
     <w:p>
@@ -2891,13 +2713,13 @@
       <w:pPr>
         <w:pStyle w:val="LABHeading1"/>
       </w:pPr>
-      <w:bookmarkStart w:id="0" w:name="_Hlk36035422"/>
-      <w:bookmarkStart w:id="1" w:name="_Toc148445462"/>
+      <w:bookmarkStart w:id="0" w:name="_Toc148445462"/>
+      <w:bookmarkStart w:id="1" w:name="_Hlk36035422"/>
       <w:r>
         <w:lastRenderedPageBreak/>
         <w:t>Introduction</w:t>
       </w:r>
-      <w:bookmarkEnd w:id="1"/>
+      <w:bookmarkEnd w:id="0"/>
     </w:p>
     <w:p>
       <w:pPr>
@@ -2913,15 +2735,7 @@
         <w:t xml:space="preserve"> </w:t>
       </w:r>
       <w:r>
-        <w:t xml:space="preserve">Since the data being sent is in most cases still </w:t>
-      </w:r>
-      <w:proofErr w:type="spellStart"/>
-      <w:r>
-        <w:t>interceptable</w:t>
-      </w:r>
-      <w:proofErr w:type="spellEnd"/>
-      <w:r>
-        <w:t xml:space="preserve"> it needs to be sent in a form that is unreadable to unintended recipients. Numerous ways to achieve this have been thought of and tried and some of them have been found to work better than others.</w:t>
+        <w:t>Since the data being sent is in most cases still interceptable it needs to be sent in a form that is unreadable to unintended recipients. Numerous ways to achieve this have been thought of and tried and some of them have been found to work better than others.</w:t>
       </w:r>
     </w:p>
     <w:p>
@@ -2935,15 +2749,7 @@
         <w:t xml:space="preserve"> from the days of ancient history where simple methods like the Caesar cipher were used for encrypting messages. The methods of today</w:t>
       </w:r>
       <w:r>
-        <w:t xml:space="preserve"> often use mathematical discoveries or </w:t>
-      </w:r>
-      <w:proofErr w:type="spellStart"/>
-      <w:r>
-        <w:t>undiscoveries</w:t>
-      </w:r>
-      <w:proofErr w:type="spellEnd"/>
-      <w:r>
-        <w:t xml:space="preserve"> to provide more secure ciphers. </w:t>
+        <w:t xml:space="preserve"> often use mathematical discoveries or undiscoveries to provide more secure ciphers. </w:t>
       </w:r>
       <w:r>
         <w:t xml:space="preserve">The Diffie-Hellman key exchange is a way to calculate a common shared secret from two pairs of public and private keys. At the core of the method is the assumption that there is no universally effective way to solve the discrete logarithm problem. RSA public key encryption on the other hand relies on the </w:t>
@@ -2981,28 +2787,7 @@
         <w:pStyle w:val="LABnormal"/>
       </w:pPr>
       <w:r>
-        <w:t>The infrastructure</w:t>
-      </w:r>
-      <w:r>
-        <w:t xml:space="preserve"> </w:t>
-      </w:r>
-      <w:r>
-        <w:t xml:space="preserve">of the internet and the way computers work and handle communications </w:t>
-      </w:r>
-      <w:r>
-        <w:t>together with the way people have come to expect data transmissions to work</w:t>
-      </w:r>
-      <w:r>
-        <w:t xml:space="preserve"> </w:t>
-      </w:r>
-      <w:r>
-        <w:t>poses</w:t>
-      </w:r>
-      <w:r>
-        <w:t xml:space="preserve"> limitations on </w:t>
-      </w:r>
-      <w:r>
-        <w:t xml:space="preserve">the ways secure communications can be implemented. </w:t>
+        <w:t xml:space="preserve">The infrastructure of the internet and the way computers work and handle communications together with the way people have come to expect data transmissions to work poses limitations on the ways secure communications can be implemented. </w:t>
       </w:r>
       <w:r>
         <w:t>Asymmetric cryptography is generally a safer way to achieve secrecy of communications</w:t>
@@ -3017,15 +2802,7 @@
         <w:t>larger</w:t>
       </w:r>
       <w:r>
-        <w:t xml:space="preserve">, processing takes more </w:t>
-      </w:r>
-      <w:proofErr w:type="gramStart"/>
-      <w:r>
-        <w:t>time</w:t>
-      </w:r>
-      <w:proofErr w:type="gramEnd"/>
-      <w:r>
-        <w:t xml:space="preserve"> </w:t>
+        <w:t xml:space="preserve">, processing takes more time </w:t>
       </w:r>
       <w:r>
         <w:t>and the message size is limited.</w:t>
@@ -3076,18 +2853,10 @@
         <w:pStyle w:val="LABnormal"/>
       </w:pPr>
       <w:r>
-        <w:t xml:space="preserve">XOR: exclusive </w:t>
-      </w:r>
-      <w:proofErr w:type="gramStart"/>
-      <w:r>
-        <w:t>or</w:t>
-      </w:r>
-      <w:r>
-        <w:t>,</w:t>
-      </w:r>
-      <w:proofErr w:type="gramEnd"/>
-      <w:r>
-        <w:t xml:space="preserve"> a logical</w:t>
+        <w:t>XOR: exclusive or</w:t>
+      </w:r>
+      <w:r>
+        <w:t>, a logical</w:t>
       </w:r>
       <w:r>
         <w:t xml:space="preserve"> commutative</w:t>
@@ -3121,7 +2890,7 @@
         <w:pStyle w:val="LABHeading1"/>
       </w:pPr>
       <w:bookmarkStart w:id="2" w:name="_Toc148445463"/>
-      <w:bookmarkEnd w:id="0"/>
+      <w:bookmarkEnd w:id="1"/>
       <w:r>
         <w:lastRenderedPageBreak/>
         <w:t>Block ciphers</w:t>
@@ -3354,7 +3123,7 @@
         <w:rPr>
           <w:rFonts w:eastAsiaTheme="minorEastAsia"/>
         </w:rPr>
-        <w:t xml:space="preserve"> or message to be encrypted </w:t>
+        <w:t xml:space="preserve"> to be encrypted </w:t>
       </w:r>
       <w:r>
         <w:rPr>
@@ -3642,14 +3411,7 @@
         <w:rPr>
           <w:rFonts w:eastAsiaTheme="minorEastAsia"/>
         </w:rPr>
-        <w:t xml:space="preserve"> the key must be kept secret. Therefore, the most important feature of a key is that it is in practice too long to be </w:t>
-      </w:r>
-      <w:proofErr w:type="gramStart"/>
-      <w:r>
-        <w:rPr>
-          <w:rFonts w:eastAsiaTheme="minorEastAsia"/>
-        </w:rPr>
-        <w:t>brute</w:t>
+        <w:t xml:space="preserve"> the key must be kept secret. Therefore, the most important feature of a key is that it is in practice too long to be brute</w:t>
       </w:r>
       <w:r>
         <w:rPr>
@@ -3661,14 +3423,7 @@
         <w:rPr>
           <w:rFonts w:eastAsiaTheme="minorEastAsia"/>
         </w:rPr>
-        <w:t>forced</w:t>
-      </w:r>
-      <w:proofErr w:type="gramEnd"/>
-      <w:r>
-        <w:rPr>
-          <w:rFonts w:eastAsiaTheme="minorEastAsia"/>
-        </w:rPr>
-        <w:t xml:space="preserve"> i.e., it will take an unreasonable amount of time and computing power to test all possible keys. AES supports key sizes of 128, 192 and 256 </w:t>
+        <w:t xml:space="preserve">forced i.e., it will take an unreasonable amount of time and computing power to test all possible keys. AES supports key sizes of 128, 192 and 256 </w:t>
       </w:r>
       <w:r>
         <w:rPr>
@@ -3747,117 +3502,45 @@
           <w:i/>
           <w:iCs/>
         </w:rPr>
-        <w:t xml:space="preserve">(Etsi </w:t>
-      </w:r>
-      <w:proofErr w:type="spellStart"/>
+        <w:t>(Etsi validi lähde?)</w:t>
+      </w:r>
+      <w:r>
+        <w:rPr>
+          <w:rFonts w:eastAsiaTheme="minorEastAsia"/>
+        </w:rPr>
+        <w:t xml:space="preserve"> This is of course assuming that the whole possible key space is </w:t>
+      </w:r>
+      <w:r>
+        <w:rPr>
+          <w:rFonts w:eastAsiaTheme="minorEastAsia"/>
+        </w:rPr>
+        <w:t>utilized</w:t>
+      </w:r>
+      <w:r>
+        <w:rPr>
+          <w:rFonts w:eastAsiaTheme="minorEastAsia"/>
+        </w:rPr>
+        <w:t xml:space="preserve"> by the key generating process as was not</w:t>
+      </w:r>
+      <w:r>
+        <w:rPr>
+          <w:rFonts w:eastAsiaTheme="minorEastAsia"/>
+        </w:rPr>
+        <w:t xml:space="preserve"> the case in the Ubuntu/Debian OpenSSL incident.</w:t>
+      </w:r>
+      <w:r>
+        <w:rPr>
+          <w:rFonts w:eastAsiaTheme="minorEastAsia"/>
+        </w:rPr>
+        <w:t xml:space="preserve"> </w:t>
+      </w:r>
       <w:r>
         <w:rPr>
           <w:rFonts w:eastAsiaTheme="minorEastAsia"/>
           <w:i/>
           <w:iCs/>
         </w:rPr>
-        <w:t>validi</w:t>
-      </w:r>
-      <w:proofErr w:type="spellEnd"/>
-      <w:r>
-        <w:rPr>
-          <w:rFonts w:eastAsiaTheme="minorEastAsia"/>
-          <w:i/>
-          <w:iCs/>
-        </w:rPr>
-        <w:t xml:space="preserve"> </w:t>
-      </w:r>
-      <w:proofErr w:type="spellStart"/>
-      <w:r>
-        <w:rPr>
-          <w:rFonts w:eastAsiaTheme="minorEastAsia"/>
-          <w:i/>
-          <w:iCs/>
-        </w:rPr>
-        <w:t>lähde</w:t>
-      </w:r>
-      <w:proofErr w:type="spellEnd"/>
-      <w:r>
-        <w:rPr>
-          <w:rFonts w:eastAsiaTheme="minorEastAsia"/>
-          <w:i/>
-          <w:iCs/>
-        </w:rPr>
-        <w:t>?)</w:t>
-      </w:r>
-      <w:r>
-        <w:rPr>
-          <w:rFonts w:eastAsiaTheme="minorEastAsia"/>
-        </w:rPr>
-        <w:t xml:space="preserve"> This is of course assuming that the whole possible key space is </w:t>
-      </w:r>
-      <w:r>
-        <w:rPr>
-          <w:rFonts w:eastAsiaTheme="minorEastAsia"/>
-        </w:rPr>
-        <w:t>utilized</w:t>
-      </w:r>
-      <w:r>
-        <w:rPr>
-          <w:rFonts w:eastAsiaTheme="minorEastAsia"/>
-        </w:rPr>
-        <w:t xml:space="preserve"> by the key generating process as was not</w:t>
-      </w:r>
-      <w:r>
-        <w:rPr>
-          <w:rFonts w:eastAsiaTheme="minorEastAsia"/>
-        </w:rPr>
-        <w:t xml:space="preserve"> the case in the Ubuntu/Debian OpenSSL incident.</w:t>
-      </w:r>
-      <w:r>
-        <w:rPr>
-          <w:rFonts w:eastAsiaTheme="minorEastAsia"/>
-        </w:rPr>
-        <w:t xml:space="preserve"> </w:t>
-      </w:r>
-      <w:r>
-        <w:rPr>
-          <w:rFonts w:eastAsiaTheme="minorEastAsia"/>
-          <w:i/>
-          <w:iCs/>
-        </w:rPr>
-        <w:t xml:space="preserve">(Etsi </w:t>
-      </w:r>
-      <w:proofErr w:type="spellStart"/>
-      <w:r>
-        <w:rPr>
-          <w:rFonts w:eastAsiaTheme="minorEastAsia"/>
-          <w:i/>
-          <w:iCs/>
-        </w:rPr>
-        <w:t>validi</w:t>
-      </w:r>
-      <w:proofErr w:type="spellEnd"/>
-      <w:r>
-        <w:rPr>
-          <w:rFonts w:eastAsiaTheme="minorEastAsia"/>
-          <w:i/>
-          <w:iCs/>
-        </w:rPr>
-        <w:t xml:space="preserve"> </w:t>
-      </w:r>
-      <w:proofErr w:type="spellStart"/>
-      <w:r>
-        <w:rPr>
-          <w:rFonts w:eastAsiaTheme="minorEastAsia"/>
-          <w:i/>
-          <w:iCs/>
-        </w:rPr>
-        <w:t>lähde</w:t>
-      </w:r>
-      <w:proofErr w:type="spellEnd"/>
-      <w:r>
-        <w:rPr>
-          <w:rFonts w:eastAsiaTheme="minorEastAsia"/>
-          <w:i/>
-          <w:iCs/>
-        </w:rPr>
-        <w:t>?)</w:t>
+        <w:t>(Etsi validi lähde?)</w:t>
       </w:r>
     </w:p>
     <w:p>
@@ -4765,21 +4448,7 @@
         <w:rPr>
           <w:rFonts w:eastAsiaTheme="minorEastAsia"/>
         </w:rPr>
-        <w:t xml:space="preserve">CBC also requires </w:t>
-      </w:r>
-      <w:proofErr w:type="gramStart"/>
-      <w:r>
-        <w:rPr>
-          <w:rFonts w:eastAsiaTheme="minorEastAsia"/>
-        </w:rPr>
-        <w:t>all of</w:t>
-      </w:r>
-      <w:proofErr w:type="gramEnd"/>
-      <w:r>
-        <w:rPr>
-          <w:rFonts w:eastAsiaTheme="minorEastAsia"/>
-        </w:rPr>
-        <w:t xml:space="preserve"> the blocks to be of the same length so the last block may contain padding bytes. </w:t>
+        <w:t xml:space="preserve">CBC also requires all of the blocks to be of the same length so the last block may contain padding bytes. </w:t>
       </w:r>
       <w:r>
         <w:rPr>
@@ -5096,15 +4765,7 @@
         <w:t>,</w:t>
       </w:r>
       <w:r>
-        <w:t xml:space="preserve"> which in many cases </w:t>
-      </w:r>
-      <w:proofErr w:type="gramStart"/>
-      <w:r>
-        <w:t>actually consists</w:t>
-      </w:r>
-      <w:proofErr w:type="gramEnd"/>
-      <w:r>
-        <w:t xml:space="preserve"> of a nonce and a</w:t>
+        <w:t xml:space="preserve"> which in many cases actually consists of a nonce and a</w:t>
       </w:r>
       <w:r>
         <w:t xml:space="preserve"> separate</w:t>
@@ -6266,14 +5927,12 @@
       <w:r>
         <w:t xml:space="preserve"> to the encryption process. The result is a mode that combines the high speed and parallelization properties of CTR </w:t>
       </w:r>
-      <w:proofErr w:type="gramStart"/>
       <w:r>
         <w:t>and</w:t>
       </w:r>
       <w:r>
         <w:t xml:space="preserve"> also</w:t>
       </w:r>
-      <w:proofErr w:type="gramEnd"/>
       <w:r>
         <w:t xml:space="preserve"> provides confidentiality</w:t>
       </w:r>
@@ -6630,21 +6289,7 @@
         <w:rPr>
           <w:rFonts w:eastAsiaTheme="minorEastAsia"/>
         </w:rPr>
-        <w:t xml:space="preserve"> of members. An example of a Galois field </w:t>
-      </w:r>
-      <w:proofErr w:type="gramStart"/>
-      <w:r>
-        <w:rPr>
-          <w:rFonts w:eastAsiaTheme="minorEastAsia"/>
-        </w:rPr>
-        <w:t>are</w:t>
-      </w:r>
-      <w:proofErr w:type="gramEnd"/>
-      <w:r>
-        <w:rPr>
-          <w:rFonts w:eastAsiaTheme="minorEastAsia"/>
-        </w:rPr>
-        <w:t xml:space="preserve"> the integers modulus a prime number </w:t>
+        <w:t xml:space="preserve"> of members. An example of a Galois field are the integers modulus a prime number </w:t>
       </w:r>
       <m:oMath>
         <m:r>
@@ -6739,21 +6384,7 @@
         <w:rPr>
           <w:rFonts w:eastAsiaTheme="minorEastAsia"/>
         </w:rPr>
-        <w:t xml:space="preserve"> (Cook.) GCM uses a Galois field of binary </w:t>
-      </w:r>
-      <w:proofErr w:type="gramStart"/>
-      <w:r>
-        <w:rPr>
-          <w:rFonts w:eastAsiaTheme="minorEastAsia"/>
-        </w:rPr>
-        <w:t>polynomials</w:t>
-      </w:r>
-      <w:proofErr w:type="gramEnd"/>
-      <w:r>
-        <w:rPr>
-          <w:rFonts w:eastAsiaTheme="minorEastAsia"/>
-        </w:rPr>
-        <w:t xml:space="preserve"> </w:t>
+        <w:t xml:space="preserve"> (Cook.) GCM uses a Galois field of binary polynomials </w:t>
       </w:r>
     </w:p>
     <w:p>
@@ -7708,21 +7339,7 @@
         <w:rPr>
           <w:rFonts w:eastAsiaTheme="minorEastAsia"/>
         </w:rPr>
-        <w:t xml:space="preserve"> and </w:t>
-      </w:r>
-      <w:proofErr w:type="gramStart"/>
-      <w:r>
-        <w:rPr>
-          <w:rFonts w:eastAsiaTheme="minorEastAsia"/>
-        </w:rPr>
-        <w:t>is able to</w:t>
-      </w:r>
-      <w:proofErr w:type="gramEnd"/>
-      <w:r>
-        <w:rPr>
-          <w:rFonts w:eastAsiaTheme="minorEastAsia"/>
-        </w:rPr>
-        <w:t xml:space="preserve"> intercept the ciphertext they want to read in plaintext</w:t>
+        <w:t xml:space="preserve"> and is able to intercept the ciphertext they want to read in plaintext</w:t>
       </w:r>
       <w:r>
         <w:rPr>
@@ -7740,21 +7357,7 @@
         <w:rPr>
           <w:rFonts w:eastAsiaTheme="minorEastAsia"/>
         </w:rPr>
-        <w:t xml:space="preserve"> In many real world </w:t>
-      </w:r>
-      <w:proofErr w:type="gramStart"/>
-      <w:r>
-        <w:rPr>
-          <w:rFonts w:eastAsiaTheme="minorEastAsia"/>
-        </w:rPr>
-        <w:t>applications</w:t>
-      </w:r>
-      <w:proofErr w:type="gramEnd"/>
-      <w:r>
-        <w:rPr>
-          <w:rFonts w:eastAsiaTheme="minorEastAsia"/>
-        </w:rPr>
-        <w:t xml:space="preserve"> the IV is not kept secret and is often sent unencrypted along the ciphertext. If an attacker can intercept the ciphertext it is likely that they will also have the IV in their possession.</w:t>
+        <w:t xml:space="preserve"> In many real world applications the IV is not kept secret and is often sent unencrypted along the ciphertext. If an attacker can intercept the ciphertext it is likely that they will also have the IV in their possession.</w:t>
       </w:r>
       <w:r>
         <w:rPr>
@@ -8261,21 +7864,7 @@
         <w:rPr>
           <w:rFonts w:eastAsiaTheme="minorEastAsia"/>
         </w:rPr>
-        <w:t xml:space="preserve"> has valid padding or not. </w:t>
-      </w:r>
-      <w:proofErr w:type="gramStart"/>
-      <w:r>
-        <w:rPr>
-          <w:rFonts w:eastAsiaTheme="minorEastAsia"/>
-        </w:rPr>
-        <w:t>In order to</w:t>
-      </w:r>
-      <w:proofErr w:type="gramEnd"/>
-      <w:r>
-        <w:rPr>
-          <w:rFonts w:eastAsiaTheme="minorEastAsia"/>
-        </w:rPr>
-        <w:t xml:space="preserve"> recover </w:t>
+        <w:t xml:space="preserve"> has valid padding or not. In order to recover </w:t>
       </w:r>
       <m:oMath>
         <m:sSub>
@@ -13766,21 +13355,7 @@
         <w:rPr>
           <w:rFonts w:eastAsiaTheme="minorEastAsia"/>
         </w:rPr>
-        <w:t xml:space="preserve"> </w:t>
-      </w:r>
-      <w:proofErr w:type="gramStart"/>
-      <w:r>
-        <w:rPr>
-          <w:rFonts w:eastAsiaTheme="minorEastAsia"/>
-        </w:rPr>
-        <w:t>and</w:t>
-      </w:r>
-      <w:proofErr w:type="gramEnd"/>
-      <w:r>
-        <w:rPr>
-          <w:rFonts w:eastAsiaTheme="minorEastAsia"/>
-        </w:rPr>
-        <w:t xml:space="preserve"> quite luckily guesses that one of them starts with ‘hello’</w:t>
+        <w:t xml:space="preserve"> and quite luckily guesses that one of them starts with ‘hello’</w:t>
       </w:r>
       <w:r>
         <w:rPr>
@@ -14256,27 +13831,13 @@
         <w:rPr>
           <w:rFonts w:eastAsiaTheme="minorEastAsia"/>
         </w:rPr>
-        <w:t>might be ‘</w:t>
-      </w:r>
-      <w:proofErr w:type="gramStart"/>
-      <w:r>
-        <w:rPr>
-          <w:rFonts w:eastAsiaTheme="minorEastAsia"/>
-        </w:rPr>
-        <w:t xml:space="preserve">greetings‘ </w:t>
-      </w:r>
-      <w:r>
-        <w:rPr>
-          <w:rFonts w:eastAsiaTheme="minorEastAsia"/>
-        </w:rPr>
-        <w:t>they</w:t>
-      </w:r>
-      <w:proofErr w:type="gramEnd"/>
-      <w:r>
-        <w:rPr>
-          <w:rFonts w:eastAsiaTheme="minorEastAsia"/>
-        </w:rPr>
-        <w:t xml:space="preserve"> XOR that with </w:t>
+        <w:t xml:space="preserve">might be ‘greetings‘ </w:t>
+      </w:r>
+      <w:r>
+        <w:rPr>
+          <w:rFonts w:eastAsiaTheme="minorEastAsia"/>
+        </w:rPr>
+        <w:t xml:space="preserve">they XOR that with </w:t>
       </w:r>
       <m:oMath>
         <m:sSub>
@@ -14342,21 +13903,7 @@
         <w:rPr>
           <w:rFonts w:eastAsiaTheme="minorEastAsia"/>
         </w:rPr>
-        <w:t xml:space="preserve">. The resulting hexadecimal string ‘68656c6c6f207468655344’ decodes to ‘hello </w:t>
-      </w:r>
-      <w:proofErr w:type="spellStart"/>
-      <w:r>
-        <w:rPr>
-          <w:rFonts w:eastAsiaTheme="minorEastAsia"/>
-        </w:rPr>
-        <w:t>theSD</w:t>
-      </w:r>
-      <w:proofErr w:type="spellEnd"/>
-      <w:r>
-        <w:rPr>
-          <w:rFonts w:eastAsiaTheme="minorEastAsia"/>
-        </w:rPr>
-        <w:t xml:space="preserve">’. </w:t>
+        <w:t xml:space="preserve">. The resulting hexadecimal string ‘68656c6c6f207468655344’ decodes to ‘hello theSD’. </w:t>
       </w:r>
       <w:r>
         <w:rPr>
@@ -22906,21 +22453,7 @@
               <w:rPr>
                 <w:rFonts w:eastAsia="Times New Roman" w:cs="Times New Roman"/>
               </w:rPr>
-              <w:t>‘</w:t>
-            </w:r>
-            <w:proofErr w:type="gramStart"/>
-            <w:r>
-              <w:rPr>
-                <w:rFonts w:eastAsia="Times New Roman" w:cs="Times New Roman"/>
-              </w:rPr>
-              <w:t>hello</w:t>
-            </w:r>
-            <w:proofErr w:type="gramEnd"/>
-            <w:r>
-              <w:rPr>
-                <w:rFonts w:eastAsia="Times New Roman" w:cs="Times New Roman"/>
-              </w:rPr>
-              <w:t xml:space="preserve"> there’</w:t>
+              <w:t>‘hello there’</w:t>
             </w:r>
           </w:p>
         </w:tc>
@@ -24785,37 +24318,8 @@
         </w:rPr>
         <w:t xml:space="preserve"> </w:t>
       </w:r>
-      <w:proofErr w:type="spellStart"/>
-      <w:r>
-        <w:t>Asettelu</w:t>
-      </w:r>
-      <w:proofErr w:type="spellEnd"/>
-      <w:r>
-        <w:t>/</w:t>
-      </w:r>
-      <w:proofErr w:type="spellStart"/>
-      <w:r>
-        <w:t>Vaihdot</w:t>
-      </w:r>
-      <w:proofErr w:type="spellEnd"/>
-      <w:r>
-        <w:t>/</w:t>
-      </w:r>
-      <w:proofErr w:type="spellStart"/>
-      <w:r>
-        <w:t>Seuraava</w:t>
-      </w:r>
-      <w:proofErr w:type="spellEnd"/>
-      <w:r>
-        <w:t xml:space="preserve"> </w:t>
-      </w:r>
-      <w:proofErr w:type="spellStart"/>
-      <w:r>
-        <w:t>sivu</w:t>
-      </w:r>
-      <w:proofErr w:type="spellEnd"/>
-      <w:r>
-        <w:t xml:space="preserve">. </w:t>
+      <w:r>
+        <w:t xml:space="preserve">Asettelu/Vaihdot/Seuraava sivu. </w:t>
       </w:r>
     </w:p>
     <w:p>
@@ -27707,12 +27211,6 @@
 </file>
 
 <file path=customXml/item1.xml><?xml version="1.0" encoding="utf-8"?>
-<p:properties xmlns:p="http://schemas.microsoft.com/office/2006/metadata/properties" xmlns:xsi="http://www.w3.org/2001/XMLSchema-instance" xmlns:pc="http://schemas.microsoft.com/office/infopath/2007/PartnerControls">
-  <documentManagement/>
-</p:properties>
-</file>
-
-<file path=customXml/item2.xml><?xml version="1.0" encoding="utf-8"?>
 <ct:contentTypeSchema xmlns:ct="http://schemas.microsoft.com/office/2006/metadata/contentType" xmlns:ma="http://schemas.microsoft.com/office/2006/metadata/properties/metaAttributes" ct:_="" ma:_="" ma:contentTypeName="Asiakirja" ma:contentTypeID="0x0101007464419614E90546951EC9E057562AF6" ma:contentTypeVersion="6" ma:contentTypeDescription="Luo uusi asiakirja." ma:contentTypeScope="" ma:versionID="53ba154faa34b0b276bebe40863a3a7c">
   <xsd:schema xmlns:xsd="http://www.w3.org/2001/XMLSchema" xmlns:xs="http://www.w3.org/2001/XMLSchema" xmlns:p="http://schemas.microsoft.com/office/2006/metadata/properties" xmlns:ns2="dde4a591-1c63-4179-ae0c-20e82af5babd" targetNamespace="http://schemas.microsoft.com/office/2006/metadata/properties" ma:root="true" ma:fieldsID="7844f67bbd6f500b0f0af726af44b8c1" ns2:_="">
     <xsd:import namespace="dde4a591-1c63-4179-ae0c-20e82af5babd"/>
@@ -27870,11 +27368,7 @@
 </ct:contentTypeSchema>
 </file>
 
-<file path=customXml/item3.xml><?xml version="1.0" encoding="utf-8"?>
-<b:Sources xmlns:b="http://schemas.openxmlformats.org/officeDocument/2006/bibliography" xmlns="http://schemas.openxmlformats.org/officeDocument/2006/bibliography" SelectedStyle="\APASixthEditionOfficeOnline.xsl" StyleName="APA" Version="6"/>
-</file>
-
-<file path=customXml/item4.xml><?xml version="1.0" encoding="utf-8"?>
+<file path=customXml/item2.xml><?xml version="1.0" encoding="utf-8"?>
 <?mso-contentType ?>
 <FormTemplates xmlns="http://schemas.microsoft.com/sharepoint/v3/contenttype/forms">
   <Display>DocumentLibraryForm</Display>
@@ -27883,16 +27377,17 @@
 </FormTemplates>
 </file>
 
-<file path=customXml/itemProps1.xml><?xml version="1.0" encoding="utf-8"?>
-<ds:datastoreItem xmlns:ds="http://schemas.openxmlformats.org/officeDocument/2006/customXml" ds:itemID="{A32D5428-E913-4A2F-8914-F0CB8F68FA3F}">
-  <ds:schemaRefs>
-    <ds:schemaRef ds:uri="http://schemas.microsoft.com/office/2006/metadata/properties"/>
-    <ds:schemaRef ds:uri="http://schemas.microsoft.com/office/infopath/2007/PartnerControls"/>
-  </ds:schemaRefs>
-</ds:datastoreItem>
+<file path=customXml/item3.xml><?xml version="1.0" encoding="utf-8"?>
+<b:Sources xmlns:b="http://schemas.openxmlformats.org/officeDocument/2006/bibliography" xmlns="http://schemas.openxmlformats.org/officeDocument/2006/bibliography" SelectedStyle="\APASixthEditionOfficeOnline.xsl" StyleName="APA" Version="6"/>
 </file>
 
-<file path=customXml/itemProps2.xml><?xml version="1.0" encoding="utf-8"?>
+<file path=customXml/item4.xml><?xml version="1.0" encoding="utf-8"?>
+<p:properties xmlns:p="http://schemas.microsoft.com/office/2006/metadata/properties" xmlns:xsi="http://www.w3.org/2001/XMLSchema-instance" xmlns:pc="http://schemas.microsoft.com/office/infopath/2007/PartnerControls">
+  <documentManagement/>
+</p:properties>
+</file>
+
+<file path=customXml/itemProps1.xml><?xml version="1.0" encoding="utf-8"?>
 <ds:datastoreItem xmlns:ds="http://schemas.openxmlformats.org/officeDocument/2006/customXml" ds:itemID="{E98D01CA-0787-48EB-8592-74E969DCBB91}">
   <ds:schemaRefs>
     <ds:schemaRef ds:uri="http://schemas.microsoft.com/office/2006/metadata/contentType"/>
@@ -27910,6 +27405,14 @@
 </ds:datastoreItem>
 </file>
 
+<file path=customXml/itemProps2.xml><?xml version="1.0" encoding="utf-8"?>
+<ds:datastoreItem xmlns:ds="http://schemas.openxmlformats.org/officeDocument/2006/customXml" ds:itemID="{3BE0C82F-82C6-4F80-A48B-45C68F341A1F}">
+  <ds:schemaRefs>
+    <ds:schemaRef ds:uri="http://schemas.microsoft.com/sharepoint/v3/contenttype/forms"/>
+  </ds:schemaRefs>
+</ds:datastoreItem>
+</file>
+
 <file path=customXml/itemProps3.xml><?xml version="1.0" encoding="utf-8"?>
 <ds:datastoreItem xmlns:ds="http://schemas.openxmlformats.org/officeDocument/2006/customXml" ds:itemID="{126A96C6-47B6-4588-A6D1-DAAF8AE7A1F0}">
   <ds:schemaRefs>
@@ -27919,9 +27422,10 @@
 </file>
 
 <file path=customXml/itemProps4.xml><?xml version="1.0" encoding="utf-8"?>
-<ds:datastoreItem xmlns:ds="http://schemas.openxmlformats.org/officeDocument/2006/customXml" ds:itemID="{3BE0C82F-82C6-4F80-A48B-45C68F341A1F}">
+<ds:datastoreItem xmlns:ds="http://schemas.openxmlformats.org/officeDocument/2006/customXml" ds:itemID="{A32D5428-E913-4A2F-8914-F0CB8F68FA3F}">
   <ds:schemaRefs>
-    <ds:schemaRef ds:uri="http://schemas.microsoft.com/sharepoint/v3/contenttype/forms"/>
+    <ds:schemaRef ds:uri="http://schemas.microsoft.com/office/2006/metadata/properties"/>
+    <ds:schemaRef ds:uri="http://schemas.microsoft.com/office/infopath/2007/PartnerControls"/>
   </ds:schemaRefs>
 </ds:datastoreItem>
 </file>
</xml_diff>